<commit_message>
Small Minute changes found while vetting, mostly grammar
</commit_message>
<xml_diff>
--- a/minutes/internal/minutes-3-12-09-2019.docx
+++ b/minutes/internal/minutes-3-12-09-2019.docx
@@ -1,6 +1,6 @@
 
 <file path=word/document.xml><?xml version="1.0" encoding="utf-8"?>
-<w:document xmlns:wpc="http://schemas.microsoft.com/office/word/2010/wordprocessingCanvas" xmlns:mc="http://schemas.openxmlformats.org/markup-compatibility/2006" xmlns:o="urn:schemas-microsoft-com:office:office" xmlns:r="http://schemas.openxmlformats.org/officeDocument/2006/relationships" xmlns:m="http://schemas.openxmlformats.org/officeDocument/2006/math" xmlns:v="urn:schemas-microsoft-com:vml" xmlns:wp14="http://schemas.microsoft.com/office/word/2010/wordprocessingDrawing" xmlns:wp="http://schemas.openxmlformats.org/drawingml/2006/wordprocessingDrawing" xmlns:w10="urn:schemas-microsoft-com:office:word" xmlns:w="http://schemas.openxmlformats.org/wordprocessingml/2006/main" xmlns:w14="http://schemas.microsoft.com/office/word/2010/wordml" xmlns:w15="http://schemas.microsoft.com/office/word/2012/wordml" xmlns:wpg="http://schemas.microsoft.com/office/word/2010/wordprocessingGroup" xmlns:wpi="http://schemas.microsoft.com/office/word/2010/wordprocessingInk" xmlns:wne="http://schemas.microsoft.com/office/word/2006/wordml" xmlns:wps="http://schemas.microsoft.com/office/word/2010/wordprocessingShape" mc:Ignorable="w14 w15 wp14">
+<w:document xmlns:wpc="http://schemas.microsoft.com/office/word/2010/wordprocessingCanvas" xmlns:cx="http://schemas.microsoft.com/office/drawing/2014/chartex" xmlns:cx1="http://schemas.microsoft.com/office/drawing/2015/9/8/chartex" xmlns:cx2="http://schemas.microsoft.com/office/drawing/2015/10/21/chartex" xmlns:cx3="http://schemas.microsoft.com/office/drawing/2016/5/9/chartex" xmlns:cx4="http://schemas.microsoft.com/office/drawing/2016/5/10/chartex" xmlns:cx5="http://schemas.microsoft.com/office/drawing/2016/5/11/chartex" xmlns:cx6="http://schemas.microsoft.com/office/drawing/2016/5/12/chartex" xmlns:cx7="http://schemas.microsoft.com/office/drawing/2016/5/13/chartex" xmlns:cx8="http://schemas.microsoft.com/office/drawing/2016/5/14/chartex" xmlns:mc="http://schemas.openxmlformats.org/markup-compatibility/2006" xmlns:aink="http://schemas.microsoft.com/office/drawing/2016/ink" xmlns:am3d="http://schemas.microsoft.com/office/drawing/2017/model3d" xmlns:o="urn:schemas-microsoft-com:office:office" xmlns:r="http://schemas.openxmlformats.org/officeDocument/2006/relationships" xmlns:m="http://schemas.openxmlformats.org/officeDocument/2006/math" xmlns:v="urn:schemas-microsoft-com:vml" xmlns:wp14="http://schemas.microsoft.com/office/word/2010/wordprocessingDrawing" xmlns:wp="http://schemas.openxmlformats.org/drawingml/2006/wordprocessingDrawing" xmlns:w10="urn:schemas-microsoft-com:office:word" xmlns:w="http://schemas.openxmlformats.org/wordprocessingml/2006/main" xmlns:w14="http://schemas.microsoft.com/office/word/2010/wordml" xmlns:w15="http://schemas.microsoft.com/office/word/2012/wordml" xmlns:w16cid="http://schemas.microsoft.com/office/word/2016/wordml/cid" xmlns:w16se="http://schemas.microsoft.com/office/word/2015/wordml/symex" xmlns:wpg="http://schemas.microsoft.com/office/word/2010/wordprocessingGroup" xmlns:wpi="http://schemas.microsoft.com/office/word/2010/wordprocessingInk" xmlns:wne="http://schemas.microsoft.com/office/word/2006/wordml" xmlns:wps="http://schemas.microsoft.com/office/word/2010/wordprocessingShape" mc:Ignorable="w14 w15 w16se w16cid wp14">
   <w:body>
     <w:tbl>
       <w:tblPr>
@@ -324,25 +324,7 @@
                 <w:sz w:val="22"/>
                 <w:szCs w:val="22"/>
               </w:rPr>
-              <w:t xml:space="preserve">Cha </w:t>
-            </w:r>
-            <w:proofErr w:type="spellStart"/>
-            <w:r>
-              <w:rPr>
-                <w:rFonts w:asciiTheme="majorHAnsi" w:hAnsiTheme="majorHAnsi" w:cstheme="majorHAnsi"/>
-                <w:sz w:val="22"/>
-                <w:szCs w:val="22"/>
-              </w:rPr>
-              <w:t>DaEun</w:t>
-            </w:r>
-            <w:proofErr w:type="spellEnd"/>
-            <w:r>
-              <w:rPr>
-                <w:rFonts w:asciiTheme="majorHAnsi" w:hAnsiTheme="majorHAnsi" w:cstheme="majorHAnsi"/>
-                <w:sz w:val="22"/>
-                <w:szCs w:val="22"/>
-              </w:rPr>
-              <w:t>,</w:t>
+              <w:t>Cha DaEun,</w:t>
             </w:r>
           </w:p>
           <w:p>
@@ -354,23 +336,13 @@
                 <w:szCs w:val="22"/>
               </w:rPr>
             </w:pPr>
-            <w:proofErr w:type="spellStart"/>
-            <w:r>
-              <w:rPr>
-                <w:rFonts w:asciiTheme="majorHAnsi" w:hAnsiTheme="majorHAnsi" w:cstheme="majorHAnsi"/>
-                <w:sz w:val="22"/>
-                <w:szCs w:val="22"/>
-              </w:rPr>
-              <w:t>Carecci</w:t>
-            </w:r>
-            <w:proofErr w:type="spellEnd"/>
-            <w:r>
-              <w:rPr>
-                <w:rFonts w:asciiTheme="majorHAnsi" w:hAnsiTheme="majorHAnsi" w:cstheme="majorHAnsi"/>
-                <w:sz w:val="22"/>
-                <w:szCs w:val="22"/>
-              </w:rPr>
-              <w:t xml:space="preserve"> Vittorio,</w:t>
+            <w:r>
+              <w:rPr>
+                <w:rFonts w:asciiTheme="majorHAnsi" w:hAnsiTheme="majorHAnsi" w:cstheme="majorHAnsi"/>
+                <w:sz w:val="22"/>
+                <w:szCs w:val="22"/>
+              </w:rPr>
+              <w:t>Carecci Vittorio,</w:t>
             </w:r>
           </w:p>
           <w:p>
@@ -849,18 +821,8 @@
                 <w:sz w:val="22"/>
                 <w:szCs w:val="22"/>
               </w:rPr>
-              <w:t xml:space="preserve">Vittorio </w:t>
-            </w:r>
-            <w:proofErr w:type="spellStart"/>
-            <w:r>
-              <w:rPr>
-                <w:rFonts w:asciiTheme="majorHAnsi" w:hAnsiTheme="majorHAnsi" w:cstheme="majorHAnsi"/>
-                <w:sz w:val="22"/>
-                <w:szCs w:val="22"/>
-              </w:rPr>
-              <w:t>Carreci</w:t>
-            </w:r>
-            <w:proofErr w:type="spellEnd"/>
+              <w:t>Vittorio Carreci</w:t>
+            </w:r>
           </w:p>
         </w:tc>
         <w:tc>
@@ -985,25 +947,7 @@
                 <w:sz w:val="22"/>
                 <w:szCs w:val="22"/>
               </w:rPr>
-              <w:t xml:space="preserve">Vittorio </w:t>
-            </w:r>
-            <w:proofErr w:type="spellStart"/>
-            <w:r>
-              <w:rPr>
-                <w:rFonts w:asciiTheme="majorHAnsi" w:hAnsiTheme="majorHAnsi" w:cstheme="majorHAnsi"/>
-                <w:sz w:val="22"/>
-                <w:szCs w:val="22"/>
-              </w:rPr>
-              <w:t>Carreci</w:t>
-            </w:r>
-            <w:proofErr w:type="spellEnd"/>
-            <w:r>
-              <w:rPr>
-                <w:rFonts w:asciiTheme="majorHAnsi" w:hAnsiTheme="majorHAnsi" w:cstheme="majorHAnsi"/>
-                <w:sz w:val="22"/>
-                <w:szCs w:val="22"/>
-              </w:rPr>
-              <w:t xml:space="preserve"> </w:t>
+              <w:t xml:space="preserve">Vittorio Carreci </w:t>
             </w:r>
           </w:p>
         </w:tc>
@@ -1485,33 +1429,65 @@
           <w:szCs w:val="22"/>
         </w:rPr>
       </w:pPr>
+    </w:p>
+    <w:p>
+      <w:pPr>
+        <w:rPr>
+          <w:rFonts w:asciiTheme="majorHAnsi" w:hAnsiTheme="majorHAnsi" w:cstheme="majorHAnsi"/>
+          <w:sz w:val="22"/>
+          <w:szCs w:val="22"/>
+        </w:rPr>
+      </w:pPr>
+    </w:p>
+    <w:p>
+      <w:pPr>
+        <w:rPr>
+          <w:rFonts w:asciiTheme="majorHAnsi" w:hAnsiTheme="majorHAnsi" w:cstheme="majorHAnsi"/>
+          <w:sz w:val="22"/>
+          <w:szCs w:val="22"/>
+        </w:rPr>
+      </w:pPr>
+      <w:r>
+        <w:rPr>
+          <w:rFonts w:asciiTheme="majorHAnsi" w:hAnsiTheme="majorHAnsi" w:cstheme="majorHAnsi"/>
+          <w:sz w:val="22"/>
+          <w:szCs w:val="22"/>
+        </w:rPr>
+        <w:t xml:space="preserve">The meeting was adjourned at </w:t>
+      </w:r>
+      <w:r>
+        <w:rPr>
+          <w:rFonts w:asciiTheme="majorHAnsi" w:hAnsiTheme="majorHAnsi" w:cstheme="majorHAnsi"/>
+          <w:sz w:val="22"/>
+          <w:szCs w:val="22"/>
+        </w:rPr>
+        <w:t>11</w:t>
+      </w:r>
+      <w:r>
+        <w:rPr>
+          <w:rFonts w:asciiTheme="majorHAnsi" w:hAnsiTheme="majorHAnsi" w:cstheme="majorHAnsi"/>
+          <w:sz w:val="22"/>
+          <w:szCs w:val="22"/>
+        </w:rPr>
+        <w:t>.</w:t>
+      </w:r>
+      <w:r>
+        <w:rPr>
+          <w:rFonts w:asciiTheme="majorHAnsi" w:hAnsiTheme="majorHAnsi" w:cstheme="majorHAnsi"/>
+          <w:sz w:val="22"/>
+          <w:szCs w:val="22"/>
+        </w:rPr>
+        <w:t>45</w:t>
+      </w:r>
       <w:bookmarkStart w:id="0" w:name="_GoBack"/>
       <w:bookmarkEnd w:id="0"/>
-    </w:p>
-    <w:p>
-      <w:pPr>
-        <w:rPr>
-          <w:rFonts w:asciiTheme="majorHAnsi" w:hAnsiTheme="majorHAnsi" w:cstheme="majorHAnsi"/>
-          <w:sz w:val="22"/>
-          <w:szCs w:val="22"/>
-        </w:rPr>
-      </w:pPr>
-    </w:p>
-    <w:p>
-      <w:pPr>
-        <w:rPr>
-          <w:rFonts w:asciiTheme="majorHAnsi" w:hAnsiTheme="majorHAnsi" w:cstheme="majorHAnsi"/>
-          <w:sz w:val="22"/>
-          <w:szCs w:val="22"/>
-        </w:rPr>
-      </w:pPr>
       <w:r>
         <w:rPr>
           <w:rFonts w:asciiTheme="majorHAnsi" w:hAnsiTheme="majorHAnsi" w:cstheme="majorHAnsi"/>
           <w:sz w:val="22"/>
           <w:szCs w:val="22"/>
         </w:rPr>
-        <w:t>The meeting was adjourned at 3.20 pm. These minutes will be circulated and adopted if there are no amendments reported in the next three days.</w:t>
+        <w:t xml:space="preserve"> pm. These minutes will be circulated and adopted if there are no amendments reported in the next three days.</w:t>
       </w:r>
     </w:p>
     <w:p>
@@ -1634,8 +1610,8 @@
 </file>
 
 <file path=word/numbering.xml><?xml version="1.0" encoding="utf-8"?>
-<w:numbering xmlns:wpc="http://schemas.microsoft.com/office/word/2010/wordprocessingCanvas" xmlns:mc="http://schemas.openxmlformats.org/markup-compatibility/2006" xmlns:o="urn:schemas-microsoft-com:office:office" xmlns:r="http://schemas.openxmlformats.org/officeDocument/2006/relationships" xmlns:m="http://schemas.openxmlformats.org/officeDocument/2006/math" xmlns:v="urn:schemas-microsoft-com:vml" xmlns:wp14="http://schemas.microsoft.com/office/word/2010/wordprocessingDrawing" xmlns:wp="http://schemas.openxmlformats.org/drawingml/2006/wordprocessingDrawing" xmlns:w10="urn:schemas-microsoft-com:office:word" xmlns:w="http://schemas.openxmlformats.org/wordprocessingml/2006/main" xmlns:w14="http://schemas.microsoft.com/office/word/2010/wordml" xmlns:w15="http://schemas.microsoft.com/office/word/2012/wordml" xmlns:wpg="http://schemas.microsoft.com/office/word/2010/wordprocessingGroup" xmlns:wpi="http://schemas.microsoft.com/office/word/2010/wordprocessingInk" xmlns:wne="http://schemas.microsoft.com/office/word/2006/wordml" xmlns:wps="http://schemas.microsoft.com/office/word/2010/wordprocessingShape" mc:Ignorable="w14 w15 wp14">
-  <w:abstractNum w:abstractNumId="0">
+<w:numbering xmlns:wpc="http://schemas.microsoft.com/office/word/2010/wordprocessingCanvas" xmlns:cx="http://schemas.microsoft.com/office/drawing/2014/chartex" xmlns:cx1="http://schemas.microsoft.com/office/drawing/2015/9/8/chartex" xmlns:cx2="http://schemas.microsoft.com/office/drawing/2015/10/21/chartex" xmlns:cx3="http://schemas.microsoft.com/office/drawing/2016/5/9/chartex" xmlns:cx4="http://schemas.microsoft.com/office/drawing/2016/5/10/chartex" xmlns:cx5="http://schemas.microsoft.com/office/drawing/2016/5/11/chartex" xmlns:cx6="http://schemas.microsoft.com/office/drawing/2016/5/12/chartex" xmlns:cx7="http://schemas.microsoft.com/office/drawing/2016/5/13/chartex" xmlns:cx8="http://schemas.microsoft.com/office/drawing/2016/5/14/chartex" xmlns:mc="http://schemas.openxmlformats.org/markup-compatibility/2006" xmlns:aink="http://schemas.microsoft.com/office/drawing/2016/ink" xmlns:am3d="http://schemas.microsoft.com/office/drawing/2017/model3d" xmlns:o="urn:schemas-microsoft-com:office:office" xmlns:r="http://schemas.openxmlformats.org/officeDocument/2006/relationships" xmlns:m="http://schemas.openxmlformats.org/officeDocument/2006/math" xmlns:v="urn:schemas-microsoft-com:vml" xmlns:wp14="http://schemas.microsoft.com/office/word/2010/wordprocessingDrawing" xmlns:wp="http://schemas.openxmlformats.org/drawingml/2006/wordprocessingDrawing" xmlns:w10="urn:schemas-microsoft-com:office:word" xmlns:w="http://schemas.openxmlformats.org/wordprocessingml/2006/main" xmlns:w14="http://schemas.microsoft.com/office/word/2010/wordml" xmlns:w15="http://schemas.microsoft.com/office/word/2012/wordml" xmlns:w16cid="http://schemas.microsoft.com/office/word/2016/wordml/cid" xmlns:w16se="http://schemas.microsoft.com/office/word/2015/wordml/symex" xmlns:wpg="http://schemas.microsoft.com/office/word/2010/wordprocessingGroup" xmlns:wpi="http://schemas.microsoft.com/office/word/2010/wordprocessingInk" xmlns:wne="http://schemas.microsoft.com/office/word/2006/wordml" xmlns:wps="http://schemas.microsoft.com/office/word/2010/wordprocessingShape" mc:Ignorable="w14 w15 w16se w16cid wp14">
+  <w:abstractNum w:abstractNumId="0" w15:restartNumberingAfterBreak="0">
     <w:nsid w:val="1B9A17DC"/>
     <w:multiLevelType w:val="hybridMultilevel"/>
     <w:tmpl w:val="2FC88B38"/>
@@ -1755,7 +1731,7 @@
 </file>
 
 <file path=word/styles.xml><?xml version="1.0" encoding="utf-8"?>
-<w:styles xmlns:mc="http://schemas.openxmlformats.org/markup-compatibility/2006" xmlns:r="http://schemas.openxmlformats.org/officeDocument/2006/relationships" xmlns:w="http://schemas.openxmlformats.org/wordprocessingml/2006/main" xmlns:w14="http://schemas.microsoft.com/office/word/2010/wordml" xmlns:w15="http://schemas.microsoft.com/office/word/2012/wordml" mc:Ignorable="w14 w15">
+<w:styles xmlns:mc="http://schemas.openxmlformats.org/markup-compatibility/2006" xmlns:r="http://schemas.openxmlformats.org/officeDocument/2006/relationships" xmlns:w="http://schemas.openxmlformats.org/wordprocessingml/2006/main" xmlns:w14="http://schemas.microsoft.com/office/word/2010/wordml" xmlns:w15="http://schemas.microsoft.com/office/word/2012/wordml" xmlns:w16cid="http://schemas.microsoft.com/office/word/2016/wordml/cid" xmlns:w16se="http://schemas.microsoft.com/office/word/2015/wordml/symex" mc:Ignorable="w14 w15 w16se w16cid">
   <w:docDefaults>
     <w:rPrDefault>
       <w:rPr>
@@ -1767,7 +1743,7 @@
     </w:rPrDefault>
     <w:pPrDefault/>
   </w:docDefaults>
-  <w:latentStyles w:defLockedState="0" w:defUIPriority="99" w:defSemiHidden="0" w:defUnhideWhenUsed="0" w:defQFormat="0" w:count="371">
+  <w:latentStyles w:defLockedState="0" w:defUIPriority="99" w:defSemiHidden="0" w:defUnhideWhenUsed="0" w:defQFormat="0" w:count="377">
     <w:lsdException w:name="Normal" w:uiPriority="0" w:qFormat="1"/>
     <w:lsdException w:name="heading 1" w:uiPriority="9" w:qFormat="1"/>
     <w:lsdException w:name="heading 2" w:semiHidden="1" w:uiPriority="9" w:unhideWhenUsed="1" w:qFormat="1"/>
@@ -1915,11 +1891,8 @@
     <w:lsdException w:name="Table 3D effects 3" w:semiHidden="1" w:unhideWhenUsed="1"/>
     <w:lsdException w:name="Table Contemporary" w:semiHidden="1" w:unhideWhenUsed="1"/>
     <w:lsdException w:name="Table Elegant" w:semiHidden="1" w:unhideWhenUsed="1"/>
-    <w:lsdException w:name="Table Professional" w:semiHidden="1" w:unhideWhenUsed="1"/>
     <w:lsdException w:name="Table Subtle 1" w:semiHidden="1" w:unhideWhenUsed="1"/>
     <w:lsdException w:name="Table Subtle 2" w:semiHidden="1" w:unhideWhenUsed="1"/>
-    <w:lsdException w:name="Table Web 1" w:semiHidden="1" w:unhideWhenUsed="1"/>
-    <w:lsdException w:name="Table Web 2" w:semiHidden="1" w:unhideWhenUsed="1"/>
     <w:lsdException w:name="Table Web 3" w:semiHidden="1" w:unhideWhenUsed="1"/>
     <w:lsdException w:name="Balloon Text" w:semiHidden="1" w:unhideWhenUsed="1"/>
     <w:lsdException w:name="Table Grid" w:uiPriority="59"/>
@@ -2130,6 +2103,12 @@
     <w:lsdException w:name="List Table 5 Dark Accent 6" w:uiPriority="50"/>
     <w:lsdException w:name="List Table 6 Colorful Accent 6" w:uiPriority="51"/>
     <w:lsdException w:name="List Table 7 Colorful Accent 6" w:uiPriority="52"/>
+    <w:lsdException w:name="Mention" w:semiHidden="1" w:unhideWhenUsed="1"/>
+    <w:lsdException w:name="Smart Hyperlink" w:semiHidden="1" w:unhideWhenUsed="1"/>
+    <w:lsdException w:name="Hashtag" w:semiHidden="1" w:unhideWhenUsed="1"/>
+    <w:lsdException w:name="Unresolved Mention" w:semiHidden="1" w:unhideWhenUsed="1"/>
+    <w:lsdException w:name="Smart Link" w:semiHidden="1" w:unhideWhenUsed="1"/>
+    <w:lsdException w:name="Smart Link Error" w:semiHidden="1" w:unhideWhenUsed="1"/>
   </w:latentStyles>
   <w:style w:type="paragraph" w:default="1" w:styleId="Normal">
     <w:name w:val="Normal"/>

</xml_diff>